<commit_message>
Lab Clarifiacations and Updates
</commit_message>
<xml_diff>
--- a/Labs/Lab03/Lab03.docx
+++ b/Labs/Lab03/Lab03.docx
@@ -71,23 +71,46 @@
           <w:rPr>
             <w:rStyle w:val="Hyperlink"/>
             <w:rFonts w:ascii="Times New Roman" w:hAnsi="Times New Roman" w:cs="Times New Roman"/>
-            <w:b/>
-            <w:sz w:val="24"/>
-            <w:szCs w:val="24"/>
           </w:rPr>
-          <w:t>https://www.youtube.com/watch?v=5oZi-wYarDs</w:t>
+          <w:t>https://www.youtube.com/watch?v=j_urZ5KDPec</w:t>
         </w:r>
       </w:hyperlink>
-    </w:p>
-    <w:p>
-      <w:pPr>
-        <w:rPr>
-          <w:rFonts w:ascii="Times New Roman" w:hAnsi="Times New Roman" w:cs="Times New Roman"/>
-          <w:b/>
-          <w:sz w:val="24"/>
-          <w:szCs w:val="24"/>
-        </w:rPr>
-      </w:pPr>
+      <w:r>
+        <w:rPr>
+          <w:rFonts w:ascii="Times New Roman" w:hAnsi="Times New Roman" w:cs="Times New Roman"/>
+        </w:rPr>
+        <w:br/>
+      </w:r>
+      <w:hyperlink r:id="rId6" w:history="1">
+        <w:r>
+          <w:rPr>
+            <w:rStyle w:val="Hyperlink"/>
+            <w:rFonts w:ascii="Times New Roman" w:hAnsi="Times New Roman" w:cs="Times New Roman"/>
+          </w:rPr>
+          <w:t>https://www.youtube.com/watch?v=fcVWCF8MC2k</w:t>
+        </w:r>
+      </w:hyperlink>
+      <w:r>
+        <w:rPr>
+          <w:rFonts w:ascii="Times New Roman" w:hAnsi="Times New Roman" w:cs="Times New Roman"/>
+        </w:rPr>
+        <w:br/>
+      </w:r>
+      <w:hyperlink r:id="rId7" w:history="1">
+        <w:r>
+          <w:rPr>
+            <w:rStyle w:val="Hyperlink"/>
+            <w:rFonts w:ascii="Times New Roman" w:hAnsi="Times New Roman" w:cs="Times New Roman"/>
+          </w:rPr>
+          <w:t>https://www.youtube.com/watch?v=FDr6U2tpCN8</w:t>
+        </w:r>
+      </w:hyperlink>
+      <w:r>
+        <w:rPr>
+          <w:rFonts w:ascii="Times New Roman" w:hAnsi="Times New Roman" w:cs="Times New Roman"/>
+        </w:rPr>
+        <w:br/>
+      </w:r>
     </w:p>
     <w:p>
       <w:pPr>
@@ -438,7 +461,6 @@
         <w:ind w:left="2160"/>
         <w:rPr>
           <w:rFonts w:ascii="Times New Roman" w:hAnsi="Times New Roman" w:cs="Times New Roman"/>
-          <w:i/>
           <w:sz w:val="24"/>
           <w:szCs w:val="24"/>
         </w:rPr>
@@ -453,6 +475,7 @@
         </w:numPr>
         <w:rPr>
           <w:rFonts w:ascii="Times New Roman" w:hAnsi="Times New Roman" w:cs="Times New Roman"/>
+          <w:i/>
           <w:sz w:val="24"/>
           <w:szCs w:val="24"/>
         </w:rPr>
@@ -472,7 +495,7 @@
           <w:sz w:val="24"/>
           <w:szCs w:val="24"/>
         </w:rPr>
-        <w:t>PWCarPawn</w:t>
+        <w:t>PWPawn</w:t>
       </w:r>
       <w:proofErr w:type="spellEnd"/>
     </w:p>
@@ -485,17 +508,26 @@
         </w:numPr>
         <w:rPr>
           <w:rFonts w:ascii="Times New Roman" w:hAnsi="Times New Roman" w:cs="Times New Roman"/>
-          <w:sz w:val="24"/>
-          <w:szCs w:val="24"/>
-        </w:rPr>
-      </w:pPr>
-      <w:r>
-        <w:rPr>
-          <w:rFonts w:ascii="Times New Roman" w:hAnsi="Times New Roman" w:cs="Times New Roman"/>
-          <w:sz w:val="24"/>
-          <w:szCs w:val="24"/>
-        </w:rPr>
-        <w:t>New Property</w:t>
+          <w:i/>
+          <w:sz w:val="24"/>
+          <w:szCs w:val="24"/>
+        </w:rPr>
+      </w:pPr>
+      <w:r>
+        <w:rPr>
+          <w:rFonts w:ascii="Times New Roman" w:hAnsi="Times New Roman" w:cs="Times New Roman"/>
+          <w:sz w:val="24"/>
+          <w:szCs w:val="24"/>
+        </w:rPr>
+        <w:t xml:space="preserve">Health </w:t>
+      </w:r>
+      <w:r>
+        <w:rPr>
+          <w:rFonts w:ascii="Times New Roman" w:hAnsi="Times New Roman" w:cs="Times New Roman"/>
+          <w:sz w:val="24"/>
+          <w:szCs w:val="24"/>
+        </w:rPr>
+        <w:t>will be tracked at this level</w:t>
       </w:r>
     </w:p>
     <w:p>
@@ -507,10 +539,50 @@
         </w:numPr>
         <w:rPr>
           <w:rFonts w:ascii="Times New Roman" w:hAnsi="Times New Roman" w:cs="Times New Roman"/>
-          <w:sz w:val="24"/>
-          <w:szCs w:val="24"/>
-        </w:rPr>
-      </w:pPr>
+          <w:i/>
+          <w:sz w:val="24"/>
+          <w:szCs w:val="24"/>
+        </w:rPr>
+      </w:pPr>
+      <w:r>
+        <w:rPr>
+          <w:rFonts w:ascii="Times New Roman" w:hAnsi="Times New Roman" w:cs="Times New Roman"/>
+          <w:sz w:val="24"/>
+          <w:szCs w:val="24"/>
+        </w:rPr>
+        <w:t xml:space="preserve">Add a </w:t>
+      </w:r>
+      <w:r>
+        <w:rPr>
+          <w:rFonts w:ascii="Times New Roman" w:hAnsi="Times New Roman" w:cs="Times New Roman"/>
+          <w:sz w:val="24"/>
+          <w:szCs w:val="24"/>
+        </w:rPr>
+        <w:t xml:space="preserve">public int member </w:t>
+      </w:r>
+    </w:p>
+    <w:p>
+      <w:pPr>
+        <w:pStyle w:val="ListParagraph"/>
+        <w:numPr>
+          <w:ilvl w:val="1"/>
+          <w:numId w:val="13"/>
+        </w:numPr>
+        <w:rPr>
+          <w:rFonts w:ascii="Times New Roman" w:hAnsi="Times New Roman" w:cs="Times New Roman"/>
+          <w:i/>
+          <w:sz w:val="24"/>
+          <w:szCs w:val="24"/>
+        </w:rPr>
+      </w:pPr>
+      <w:r>
+        <w:rPr>
+          <w:rFonts w:ascii="Times New Roman" w:hAnsi="Times New Roman" w:cs="Times New Roman"/>
+          <w:sz w:val="24"/>
+          <w:szCs w:val="24"/>
+        </w:rPr>
+        <w:t xml:space="preserve">Update </w:t>
+      </w:r>
       <w:proofErr w:type="spellStart"/>
       <w:r>
         <w:rPr>
@@ -518,41 +590,9 @@
           <w:sz w:val="24"/>
           <w:szCs w:val="24"/>
         </w:rPr>
-        <w:t>ProjectileList</w:t>
+        <w:t>ProcessDamage</w:t>
       </w:r>
       <w:proofErr w:type="spellEnd"/>
-      <w:r>
-        <w:rPr>
-          <w:rFonts w:ascii="Times New Roman" w:hAnsi="Times New Roman" w:cs="Times New Roman"/>
-          <w:sz w:val="24"/>
-          <w:szCs w:val="24"/>
-        </w:rPr>
-        <w:t>: List</w:t>
-      </w:r>
-      <w:r>
-        <w:rPr>
-          <w:rFonts w:ascii="Times New Roman" w:hAnsi="Times New Roman" w:cs="Times New Roman"/>
-          <w:sz w:val="24"/>
-          <w:szCs w:val="24"/>
-        </w:rPr>
-        <w:t xml:space="preserve"> </w:t>
-      </w:r>
-      <w:r>
-        <w:rPr>
-          <w:rFonts w:ascii="Times New Roman" w:hAnsi="Times New Roman" w:cs="Times New Roman"/>
-          <w:sz w:val="24"/>
-          <w:szCs w:val="24"/>
-        </w:rPr>
-        <w:t xml:space="preserve">of </w:t>
-      </w:r>
-      <w:r>
-        <w:rPr>
-          <w:rFonts w:ascii="Times New Roman" w:hAnsi="Times New Roman" w:cs="Times New Roman"/>
-          <w:sz w:val="24"/>
-          <w:szCs w:val="24"/>
-        </w:rPr>
-        <w:t>Projectile prefabs</w:t>
-      </w:r>
       <w:r>
         <w:rPr>
           <w:rFonts w:ascii="Times New Roman" w:hAnsi="Times New Roman" w:cs="Times New Roman"/>
@@ -571,10 +611,223 @@
         </w:numPr>
         <w:rPr>
           <w:rFonts w:ascii="Times New Roman" w:hAnsi="Times New Roman" w:cs="Times New Roman"/>
-          <w:sz w:val="24"/>
-          <w:szCs w:val="24"/>
-        </w:rPr>
-      </w:pPr>
+          <w:i/>
+          <w:sz w:val="24"/>
+          <w:szCs w:val="24"/>
+        </w:rPr>
+      </w:pPr>
+      <w:r>
+        <w:rPr>
+          <w:rFonts w:ascii="Times New Roman" w:hAnsi="Times New Roman" w:cs="Times New Roman"/>
+          <w:sz w:val="24"/>
+          <w:szCs w:val="24"/>
+        </w:rPr>
+        <w:t>S</w:t>
+      </w:r>
+      <w:r>
+        <w:rPr>
+          <w:rFonts w:ascii="Times New Roman" w:hAnsi="Times New Roman" w:cs="Times New Roman"/>
+          <w:sz w:val="24"/>
+          <w:szCs w:val="24"/>
+        </w:rPr>
+        <w:t xml:space="preserve">ubtract </w:t>
+      </w:r>
+      <w:r>
+        <w:rPr>
+          <w:rFonts w:ascii="Times New Roman" w:hAnsi="Times New Roman" w:cs="Times New Roman"/>
+          <w:sz w:val="24"/>
+          <w:szCs w:val="24"/>
+        </w:rPr>
+        <w:t xml:space="preserve">the damage value </w:t>
+      </w:r>
+      <w:r>
+        <w:rPr>
+          <w:rFonts w:ascii="Times New Roman" w:hAnsi="Times New Roman" w:cs="Times New Roman"/>
+          <w:sz w:val="24"/>
+          <w:szCs w:val="24"/>
+        </w:rPr>
+        <w:t>from the health value</w:t>
+      </w:r>
+    </w:p>
+    <w:p>
+      <w:pPr>
+        <w:pStyle w:val="ListParagraph"/>
+        <w:numPr>
+          <w:ilvl w:val="2"/>
+          <w:numId w:val="13"/>
+        </w:numPr>
+        <w:rPr>
+          <w:rFonts w:ascii="Times New Roman" w:hAnsi="Times New Roman" w:cs="Times New Roman"/>
+          <w:i/>
+          <w:sz w:val="24"/>
+          <w:szCs w:val="24"/>
+        </w:rPr>
+      </w:pPr>
+      <w:r>
+        <w:rPr>
+          <w:rFonts w:ascii="Times New Roman" w:hAnsi="Times New Roman" w:cs="Times New Roman"/>
+          <w:sz w:val="24"/>
+          <w:szCs w:val="24"/>
+        </w:rPr>
+        <w:t>Know when Health goes below Zero</w:t>
+      </w:r>
+    </w:p>
+    <w:p>
+      <w:pPr>
+        <w:pStyle w:val="ListParagraph"/>
+        <w:numPr>
+          <w:ilvl w:val="3"/>
+          <w:numId w:val="13"/>
+        </w:numPr>
+        <w:rPr>
+          <w:rFonts w:ascii="Times New Roman" w:hAnsi="Times New Roman" w:cs="Times New Roman"/>
+          <w:i/>
+          <w:sz w:val="24"/>
+          <w:szCs w:val="24"/>
+        </w:rPr>
+      </w:pPr>
+      <w:r>
+        <w:rPr>
+          <w:rFonts w:ascii="Times New Roman" w:hAnsi="Times New Roman" w:cs="Times New Roman"/>
+          <w:i/>
+          <w:sz w:val="24"/>
+          <w:szCs w:val="24"/>
+        </w:rPr>
+        <w:t xml:space="preserve">This will be </w:t>
+      </w:r>
+      <w:r>
+        <w:rPr>
+          <w:rFonts w:ascii="Times New Roman" w:hAnsi="Times New Roman" w:cs="Times New Roman"/>
+          <w:i/>
+          <w:sz w:val="24"/>
+          <w:szCs w:val="24"/>
+        </w:rPr>
+        <w:t xml:space="preserve">the trigger for </w:t>
+      </w:r>
+      <w:r>
+        <w:rPr>
+          <w:rFonts w:ascii="Times New Roman" w:hAnsi="Times New Roman" w:cs="Times New Roman"/>
+          <w:i/>
+          <w:sz w:val="24"/>
+          <w:szCs w:val="24"/>
+        </w:rPr>
+        <w:t>“death” or “dying”</w:t>
+      </w:r>
+    </w:p>
+    <w:p>
+      <w:pPr>
+        <w:pStyle w:val="ListParagraph"/>
+        <w:numPr>
+          <w:ilvl w:val="3"/>
+          <w:numId w:val="13"/>
+        </w:numPr>
+        <w:rPr>
+          <w:rFonts w:ascii="Times New Roman" w:hAnsi="Times New Roman" w:cs="Times New Roman"/>
+          <w:i/>
+          <w:sz w:val="24"/>
+          <w:szCs w:val="24"/>
+        </w:rPr>
+      </w:pPr>
+      <w:r>
+        <w:rPr>
+          <w:rFonts w:ascii="Times New Roman" w:hAnsi="Times New Roman" w:cs="Times New Roman"/>
+          <w:i/>
+          <w:sz w:val="24"/>
+          <w:szCs w:val="24"/>
+        </w:rPr>
+        <w:t>Log when this happens</w:t>
+      </w:r>
+    </w:p>
+    <w:p>
+      <w:pPr>
+        <w:pStyle w:val="ListParagraph"/>
+        <w:numPr>
+          <w:ilvl w:val="4"/>
+          <w:numId w:val="13"/>
+        </w:numPr>
+        <w:rPr>
+          <w:rFonts w:ascii="Times New Roman" w:hAnsi="Times New Roman" w:cs="Times New Roman"/>
+          <w:i/>
+          <w:sz w:val="24"/>
+          <w:szCs w:val="24"/>
+        </w:rPr>
+      </w:pPr>
+      <w:r>
+        <w:rPr>
+          <w:rFonts w:ascii="Times New Roman" w:hAnsi="Times New Roman" w:cs="Times New Roman"/>
+          <w:i/>
+          <w:sz w:val="24"/>
+          <w:szCs w:val="24"/>
+        </w:rPr>
+        <w:t>You don’t need to do more, this is the focus of the next lab</w:t>
+      </w:r>
+    </w:p>
+    <w:p>
+      <w:pPr>
+        <w:pStyle w:val="ListParagraph"/>
+        <w:numPr>
+          <w:ilvl w:val="3"/>
+          <w:numId w:val="13"/>
+        </w:numPr>
+        <w:rPr>
+          <w:rFonts w:ascii="Times New Roman" w:hAnsi="Times New Roman" w:cs="Times New Roman"/>
+          <w:i/>
+          <w:sz w:val="24"/>
+          <w:szCs w:val="24"/>
+        </w:rPr>
+      </w:pPr>
+      <w:r>
+        <w:rPr>
+          <w:rFonts w:ascii="Times New Roman" w:hAnsi="Times New Roman" w:cs="Times New Roman"/>
+          <w:i/>
+          <w:sz w:val="24"/>
+          <w:szCs w:val="24"/>
+        </w:rPr>
+        <w:t>T</w:t>
+      </w:r>
+      <w:r>
+        <w:rPr>
+          <w:rFonts w:ascii="Times New Roman" w:hAnsi="Times New Roman" w:cs="Times New Roman"/>
+          <w:i/>
+          <w:sz w:val="24"/>
+          <w:szCs w:val="24"/>
+        </w:rPr>
+        <w:t xml:space="preserve">his is the focus of the next lab. </w:t>
+      </w:r>
+    </w:p>
+    <w:p>
+      <w:pPr>
+        <w:pStyle w:val="ListParagraph"/>
+        <w:ind w:left="2880"/>
+        <w:rPr>
+          <w:rFonts w:ascii="Times New Roman" w:hAnsi="Times New Roman" w:cs="Times New Roman"/>
+          <w:i/>
+          <w:sz w:val="24"/>
+          <w:szCs w:val="24"/>
+        </w:rPr>
+      </w:pPr>
+    </w:p>
+    <w:p>
+      <w:pPr>
+        <w:pStyle w:val="ListParagraph"/>
+        <w:numPr>
+          <w:ilvl w:val="0"/>
+          <w:numId w:val="13"/>
+        </w:numPr>
+        <w:rPr>
+          <w:rFonts w:ascii="Times New Roman" w:hAnsi="Times New Roman" w:cs="Times New Roman"/>
+          <w:sz w:val="24"/>
+          <w:szCs w:val="24"/>
+        </w:rPr>
+      </w:pPr>
+      <w:r>
+        <w:rPr>
+          <w:rFonts w:ascii="Times New Roman" w:hAnsi="Times New Roman" w:cs="Times New Roman"/>
+          <w:sz w:val="24"/>
+          <w:szCs w:val="24"/>
+        </w:rPr>
+        <w:t xml:space="preserve">Update </w:t>
+      </w:r>
       <w:proofErr w:type="spellStart"/>
       <w:r>
         <w:rPr>
@@ -582,6 +835,116 @@
           <w:sz w:val="24"/>
           <w:szCs w:val="24"/>
         </w:rPr>
+        <w:t>PWCarPawn</w:t>
+      </w:r>
+      <w:proofErr w:type="spellEnd"/>
+    </w:p>
+    <w:p>
+      <w:pPr>
+        <w:pStyle w:val="ListParagraph"/>
+        <w:numPr>
+          <w:ilvl w:val="1"/>
+          <w:numId w:val="13"/>
+        </w:numPr>
+        <w:rPr>
+          <w:rFonts w:ascii="Times New Roman" w:hAnsi="Times New Roman" w:cs="Times New Roman"/>
+          <w:sz w:val="24"/>
+          <w:szCs w:val="24"/>
+        </w:rPr>
+      </w:pPr>
+      <w:r>
+        <w:rPr>
+          <w:rFonts w:ascii="Times New Roman" w:hAnsi="Times New Roman" w:cs="Times New Roman"/>
+          <w:sz w:val="24"/>
+          <w:szCs w:val="24"/>
+        </w:rPr>
+        <w:t>New Property</w:t>
+      </w:r>
+    </w:p>
+    <w:p>
+      <w:pPr>
+        <w:pStyle w:val="ListParagraph"/>
+        <w:numPr>
+          <w:ilvl w:val="2"/>
+          <w:numId w:val="13"/>
+        </w:numPr>
+        <w:rPr>
+          <w:rFonts w:ascii="Times New Roman" w:hAnsi="Times New Roman" w:cs="Times New Roman"/>
+          <w:sz w:val="24"/>
+          <w:szCs w:val="24"/>
+        </w:rPr>
+      </w:pPr>
+      <w:proofErr w:type="spellStart"/>
+      <w:r>
+        <w:rPr>
+          <w:rFonts w:ascii="Times New Roman" w:hAnsi="Times New Roman" w:cs="Times New Roman"/>
+          <w:sz w:val="24"/>
+          <w:szCs w:val="24"/>
+        </w:rPr>
+        <w:t>ProjectileList</w:t>
+      </w:r>
+      <w:proofErr w:type="spellEnd"/>
+      <w:r>
+        <w:rPr>
+          <w:rFonts w:ascii="Times New Roman" w:hAnsi="Times New Roman" w:cs="Times New Roman"/>
+          <w:sz w:val="24"/>
+          <w:szCs w:val="24"/>
+        </w:rPr>
+        <w:t>: List</w:t>
+      </w:r>
+      <w:r>
+        <w:rPr>
+          <w:rFonts w:ascii="Times New Roman" w:hAnsi="Times New Roman" w:cs="Times New Roman"/>
+          <w:sz w:val="24"/>
+          <w:szCs w:val="24"/>
+        </w:rPr>
+        <w:t xml:space="preserve"> </w:t>
+      </w:r>
+      <w:r>
+        <w:rPr>
+          <w:rFonts w:ascii="Times New Roman" w:hAnsi="Times New Roman" w:cs="Times New Roman"/>
+          <w:sz w:val="24"/>
+          <w:szCs w:val="24"/>
+        </w:rPr>
+        <w:t xml:space="preserve">of </w:t>
+      </w:r>
+      <w:r>
+        <w:rPr>
+          <w:rFonts w:ascii="Times New Roman" w:hAnsi="Times New Roman" w:cs="Times New Roman"/>
+          <w:sz w:val="24"/>
+          <w:szCs w:val="24"/>
+        </w:rPr>
+        <w:t>Projectile prefabs</w:t>
+      </w:r>
+      <w:r>
+        <w:rPr>
+          <w:rFonts w:ascii="Times New Roman" w:hAnsi="Times New Roman" w:cs="Times New Roman"/>
+          <w:sz w:val="24"/>
+          <w:szCs w:val="24"/>
+        </w:rPr>
+        <w:t xml:space="preserve"> </w:t>
+      </w:r>
+    </w:p>
+    <w:p>
+      <w:pPr>
+        <w:pStyle w:val="ListParagraph"/>
+        <w:numPr>
+          <w:ilvl w:val="2"/>
+          <w:numId w:val="13"/>
+        </w:numPr>
+        <w:rPr>
+          <w:rFonts w:ascii="Times New Roman" w:hAnsi="Times New Roman" w:cs="Times New Roman"/>
+          <w:sz w:val="24"/>
+          <w:szCs w:val="24"/>
+        </w:rPr>
+      </w:pPr>
+      <w:proofErr w:type="spellStart"/>
+      <w:r>
+        <w:rPr>
+          <w:rFonts w:ascii="Times New Roman" w:hAnsi="Times New Roman" w:cs="Times New Roman"/>
+          <w:sz w:val="24"/>
+          <w:szCs w:val="24"/>
+        </w:rPr>
         <w:t>ProjectileListIndex</w:t>
       </w:r>
       <w:proofErr w:type="spellEnd"/>
@@ -600,6 +963,128 @@
           <w:szCs w:val="24"/>
         </w:rPr>
         <w:t>(private)</w:t>
+      </w:r>
+    </w:p>
+    <w:p>
+      <w:pPr>
+        <w:pStyle w:val="ListParagraph"/>
+        <w:numPr>
+          <w:ilvl w:val="1"/>
+          <w:numId w:val="13"/>
+        </w:numPr>
+        <w:rPr>
+          <w:rFonts w:ascii="Times New Roman" w:hAnsi="Times New Roman" w:cs="Times New Roman"/>
+          <w:sz w:val="24"/>
+          <w:szCs w:val="24"/>
+        </w:rPr>
+      </w:pPr>
+      <w:r>
+        <w:rPr>
+          <w:rFonts w:ascii="Times New Roman" w:hAnsi="Times New Roman" w:cs="Times New Roman"/>
+          <w:sz w:val="24"/>
+          <w:szCs w:val="24"/>
+        </w:rPr>
+        <w:t xml:space="preserve">Changes to Existing </w:t>
+      </w:r>
+      <w:proofErr w:type="gramStart"/>
+      <w:r>
+        <w:rPr>
+          <w:rFonts w:ascii="Times New Roman" w:hAnsi="Times New Roman" w:cs="Times New Roman"/>
+          <w:sz w:val="24"/>
+          <w:szCs w:val="24"/>
+        </w:rPr>
+        <w:t>Functions::</w:t>
+      </w:r>
+      <w:proofErr w:type="gramEnd"/>
+      <w:r>
+        <w:rPr>
+          <w:rFonts w:ascii="Times New Roman" w:hAnsi="Times New Roman" w:cs="Times New Roman"/>
+          <w:sz w:val="24"/>
+          <w:szCs w:val="24"/>
+        </w:rPr>
+        <w:t xml:space="preserve"> </w:t>
+      </w:r>
+    </w:p>
+    <w:p>
+      <w:pPr>
+        <w:pStyle w:val="ListParagraph"/>
+        <w:numPr>
+          <w:ilvl w:val="2"/>
+          <w:numId w:val="13"/>
+        </w:numPr>
+        <w:rPr>
+          <w:rFonts w:ascii="Times New Roman" w:hAnsi="Times New Roman" w:cs="Times New Roman"/>
+          <w:sz w:val="24"/>
+          <w:szCs w:val="24"/>
+        </w:rPr>
+      </w:pPr>
+      <w:r>
+        <w:rPr>
+          <w:rFonts w:ascii="Times New Roman" w:hAnsi="Times New Roman" w:cs="Times New Roman"/>
+          <w:sz w:val="24"/>
+          <w:szCs w:val="24"/>
+        </w:rPr>
+        <w:t xml:space="preserve">Fire2 – </w:t>
+      </w:r>
+      <w:r>
+        <w:rPr>
+          <w:rFonts w:ascii="Times New Roman" w:hAnsi="Times New Roman" w:cs="Times New Roman"/>
+          <w:sz w:val="24"/>
+          <w:szCs w:val="24"/>
+        </w:rPr>
+        <w:t xml:space="preserve">Next </w:t>
+      </w:r>
+      <w:r>
+        <w:rPr>
+          <w:rFonts w:ascii="Times New Roman" w:hAnsi="Times New Roman" w:cs="Times New Roman"/>
+          <w:sz w:val="24"/>
+          <w:szCs w:val="24"/>
+        </w:rPr>
+        <w:t>Projectile</w:t>
+      </w:r>
+    </w:p>
+    <w:p>
+      <w:pPr>
+        <w:pStyle w:val="ListParagraph"/>
+        <w:numPr>
+          <w:ilvl w:val="3"/>
+          <w:numId w:val="13"/>
+        </w:numPr>
+        <w:rPr>
+          <w:rFonts w:ascii="Times New Roman" w:hAnsi="Times New Roman" w:cs="Times New Roman"/>
+          <w:sz w:val="24"/>
+          <w:szCs w:val="24"/>
+        </w:rPr>
+      </w:pPr>
+      <w:r>
+        <w:rPr>
+          <w:rFonts w:ascii="Times New Roman" w:hAnsi="Times New Roman" w:cs="Times New Roman"/>
+          <w:sz w:val="24"/>
+          <w:szCs w:val="24"/>
+        </w:rPr>
+        <w:t>Go to next projectile in the projectile list</w:t>
+      </w:r>
+    </w:p>
+    <w:p>
+      <w:pPr>
+        <w:pStyle w:val="ListParagraph"/>
+        <w:numPr>
+          <w:ilvl w:val="3"/>
+          <w:numId w:val="13"/>
+        </w:numPr>
+        <w:rPr>
+          <w:rFonts w:ascii="Times New Roman" w:hAnsi="Times New Roman" w:cs="Times New Roman"/>
+          <w:sz w:val="24"/>
+          <w:szCs w:val="24"/>
+        </w:rPr>
+      </w:pPr>
+      <w:r>
+        <w:rPr>
+          <w:rFonts w:ascii="Times New Roman" w:hAnsi="Times New Roman" w:cs="Times New Roman"/>
+          <w:sz w:val="24"/>
+          <w:szCs w:val="24"/>
+        </w:rPr>
+        <w:t>This method loops</w:t>
       </w:r>
       <w:bookmarkStart w:id="0" w:name="_GoBack"/>
       <w:bookmarkEnd w:id="0"/>
@@ -608,46 +1093,6 @@
       <w:pPr>
         <w:pStyle w:val="ListParagraph"/>
         <w:numPr>
-          <w:ilvl w:val="1"/>
-          <w:numId w:val="13"/>
-        </w:numPr>
-        <w:rPr>
-          <w:rFonts w:ascii="Times New Roman" w:hAnsi="Times New Roman" w:cs="Times New Roman"/>
-          <w:sz w:val="24"/>
-          <w:szCs w:val="24"/>
-        </w:rPr>
-      </w:pPr>
-      <w:r>
-        <w:rPr>
-          <w:rFonts w:ascii="Times New Roman" w:hAnsi="Times New Roman" w:cs="Times New Roman"/>
-          <w:sz w:val="24"/>
-          <w:szCs w:val="24"/>
-        </w:rPr>
-        <w:t xml:space="preserve">Changes to Existing </w:t>
-      </w:r>
-      <w:proofErr w:type="gramStart"/>
-      <w:r>
-        <w:rPr>
-          <w:rFonts w:ascii="Times New Roman" w:hAnsi="Times New Roman" w:cs="Times New Roman"/>
-          <w:sz w:val="24"/>
-          <w:szCs w:val="24"/>
-        </w:rPr>
-        <w:t>Functions::</w:t>
-      </w:r>
-      <w:proofErr w:type="gramEnd"/>
-      <w:r>
-        <w:rPr>
-          <w:rFonts w:ascii="Times New Roman" w:hAnsi="Times New Roman" w:cs="Times New Roman"/>
-          <w:sz w:val="24"/>
-          <w:szCs w:val="24"/>
-        </w:rPr>
-        <w:t xml:space="preserve"> </w:t>
-      </w:r>
-    </w:p>
-    <w:p>
-      <w:pPr>
-        <w:pStyle w:val="ListParagraph"/>
-        <w:numPr>
           <w:ilvl w:val="2"/>
           <w:numId w:val="13"/>
         </w:numPr>
@@ -663,23 +1108,8 @@
           <w:sz w:val="24"/>
           <w:szCs w:val="24"/>
         </w:rPr>
-        <w:t xml:space="preserve">Fire2 – </w:t>
-      </w:r>
-      <w:r>
-        <w:rPr>
-          <w:rFonts w:ascii="Times New Roman" w:hAnsi="Times New Roman" w:cs="Times New Roman"/>
-          <w:sz w:val="24"/>
-          <w:szCs w:val="24"/>
-        </w:rPr>
-        <w:t xml:space="preserve">Next </w:t>
-      </w:r>
-      <w:r>
-        <w:rPr>
-          <w:rFonts w:ascii="Times New Roman" w:hAnsi="Times New Roman" w:cs="Times New Roman"/>
-          <w:sz w:val="24"/>
-          <w:szCs w:val="24"/>
-        </w:rPr>
-        <w:t>Projectile</w:t>
+        <w:lastRenderedPageBreak/>
+        <w:t>Fire3 – Previous Projectile</w:t>
       </w:r>
     </w:p>
     <w:p>
@@ -701,7 +1131,7 @@
           <w:sz w:val="24"/>
           <w:szCs w:val="24"/>
         </w:rPr>
-        <w:t>Go to next projectile in the projectile list</w:t>
+        <w:t>Go to Previous projectile in the projectile list</w:t>
       </w:r>
     </w:p>
     <w:p>
@@ -729,96 +1159,6 @@
     <w:p>
       <w:pPr>
         <w:pStyle w:val="ListParagraph"/>
-        <w:numPr>
-          <w:ilvl w:val="2"/>
-          <w:numId w:val="13"/>
-        </w:numPr>
-        <w:rPr>
-          <w:rFonts w:ascii="Times New Roman" w:hAnsi="Times New Roman" w:cs="Times New Roman"/>
-          <w:sz w:val="24"/>
-          <w:szCs w:val="24"/>
-        </w:rPr>
-      </w:pPr>
-      <w:r>
-        <w:rPr>
-          <w:rFonts w:ascii="Times New Roman" w:hAnsi="Times New Roman" w:cs="Times New Roman"/>
-          <w:sz w:val="24"/>
-          <w:szCs w:val="24"/>
-        </w:rPr>
-        <w:t>Fire</w:t>
-      </w:r>
-      <w:r>
-        <w:rPr>
-          <w:rFonts w:ascii="Times New Roman" w:hAnsi="Times New Roman" w:cs="Times New Roman"/>
-          <w:sz w:val="24"/>
-          <w:szCs w:val="24"/>
-        </w:rPr>
-        <w:t>3</w:t>
-      </w:r>
-      <w:r>
-        <w:rPr>
-          <w:rFonts w:ascii="Times New Roman" w:hAnsi="Times New Roman" w:cs="Times New Roman"/>
-          <w:sz w:val="24"/>
-          <w:szCs w:val="24"/>
-        </w:rPr>
-        <w:t xml:space="preserve"> – </w:t>
-      </w:r>
-      <w:r>
-        <w:rPr>
-          <w:rFonts w:ascii="Times New Roman" w:hAnsi="Times New Roman" w:cs="Times New Roman"/>
-          <w:sz w:val="24"/>
-          <w:szCs w:val="24"/>
-        </w:rPr>
-        <w:t>Previous Projectile</w:t>
-      </w:r>
-    </w:p>
-    <w:p>
-      <w:pPr>
-        <w:pStyle w:val="ListParagraph"/>
-        <w:numPr>
-          <w:ilvl w:val="3"/>
-          <w:numId w:val="13"/>
-        </w:numPr>
-        <w:rPr>
-          <w:rFonts w:ascii="Times New Roman" w:hAnsi="Times New Roman" w:cs="Times New Roman"/>
-          <w:sz w:val="24"/>
-          <w:szCs w:val="24"/>
-        </w:rPr>
-      </w:pPr>
-      <w:r>
-        <w:rPr>
-          <w:rFonts w:ascii="Times New Roman" w:hAnsi="Times New Roman" w:cs="Times New Roman"/>
-          <w:sz w:val="24"/>
-          <w:szCs w:val="24"/>
-        </w:rPr>
-        <w:t>Go to Previous projectile in the projectile list</w:t>
-      </w:r>
-    </w:p>
-    <w:p>
-      <w:pPr>
-        <w:pStyle w:val="ListParagraph"/>
-        <w:numPr>
-          <w:ilvl w:val="3"/>
-          <w:numId w:val="13"/>
-        </w:numPr>
-        <w:rPr>
-          <w:rFonts w:ascii="Times New Roman" w:hAnsi="Times New Roman" w:cs="Times New Roman"/>
-          <w:sz w:val="24"/>
-          <w:szCs w:val="24"/>
-        </w:rPr>
-      </w:pPr>
-      <w:r>
-        <w:rPr>
-          <w:rFonts w:ascii="Times New Roman" w:hAnsi="Times New Roman" w:cs="Times New Roman"/>
-          <w:sz w:val="24"/>
-          <w:szCs w:val="24"/>
-        </w:rPr>
-        <w:t>This method loops</w:t>
-      </w:r>
-    </w:p>
-    <w:p>
-      <w:pPr>
-        <w:pStyle w:val="ListParagraph"/>
         <w:ind w:left="2880"/>
         <w:rPr>
           <w:rFonts w:ascii="Times New Roman" w:hAnsi="Times New Roman" w:cs="Times New Roman"/>
@@ -865,7 +1205,39 @@
           <w:sz w:val="24"/>
           <w:szCs w:val="24"/>
         </w:rPr>
-        <w:t>Don’t worry about your car pawn “dying”</w:t>
+        <w:t>Don’t worry about</w:t>
+      </w:r>
+      <w:r>
+        <w:rPr>
+          <w:rFonts w:ascii="Times New Roman" w:hAnsi="Times New Roman" w:cs="Times New Roman"/>
+          <w:sz w:val="24"/>
+          <w:szCs w:val="24"/>
+        </w:rPr>
+        <w:t xml:space="preserve"> doing something when</w:t>
+      </w:r>
+      <w:r>
+        <w:rPr>
+          <w:rFonts w:ascii="Times New Roman" w:hAnsi="Times New Roman" w:cs="Times New Roman"/>
+          <w:sz w:val="24"/>
+          <w:szCs w:val="24"/>
+        </w:rPr>
+        <w:t xml:space="preserve"> your car pawn “d</w:t>
+      </w:r>
+      <w:r>
+        <w:rPr>
+          <w:rFonts w:ascii="Times New Roman" w:hAnsi="Times New Roman" w:cs="Times New Roman"/>
+          <w:sz w:val="24"/>
+          <w:szCs w:val="24"/>
+        </w:rPr>
+        <w:t>ies</w:t>
+      </w:r>
+      <w:r>
+        <w:rPr>
+          <w:rFonts w:ascii="Times New Roman" w:hAnsi="Times New Roman" w:cs="Times New Roman"/>
+          <w:sz w:val="24"/>
+          <w:szCs w:val="24"/>
+        </w:rPr>
+        <w:t>”</w:t>
       </w:r>
     </w:p>
     <w:p>
@@ -963,15 +1335,23 @@
           <w:sz w:val="24"/>
           <w:szCs w:val="24"/>
         </w:rPr>
-        <w:t xml:space="preserve">That’s the </w:t>
-      </w:r>
-      <w:r>
-        <w:rPr>
-          <w:rFonts w:ascii="Times New Roman" w:hAnsi="Times New Roman" w:cs="Times New Roman"/>
-          <w:sz w:val="24"/>
-          <w:szCs w:val="24"/>
-        </w:rPr>
-        <w:t>Next Lab!</w:t>
+        <w:t xml:space="preserve">That’s </w:t>
+      </w:r>
+      <w:r>
+        <w:rPr>
+          <w:rFonts w:ascii="Times New Roman" w:hAnsi="Times New Roman" w:cs="Times New Roman"/>
+          <w:sz w:val="24"/>
+          <w:szCs w:val="24"/>
+        </w:rPr>
+        <w:t>another l</w:t>
+      </w:r>
+      <w:r>
+        <w:rPr>
+          <w:rFonts w:ascii="Times New Roman" w:hAnsi="Times New Roman" w:cs="Times New Roman"/>
+          <w:sz w:val="24"/>
+          <w:szCs w:val="24"/>
+        </w:rPr>
+        <w:t>ab!</w:t>
       </w:r>
     </w:p>
     <w:p>
@@ -1021,7 +1401,6 @@
           <w:sz w:val="24"/>
           <w:szCs w:val="24"/>
         </w:rPr>
-        <w:lastRenderedPageBreak/>
         <w:t>Implement a Weapon Class</w:t>
       </w:r>
     </w:p>
@@ -2241,7 +2620,7 @@
         <w:rFonts w:ascii="Symbol" w:hAnsi="Symbol" w:hint="default"/>
       </w:rPr>
     </w:lvl>
-    <w:lvl w:ilvl="4" w:tplc="04090003" w:tentative="1">
+    <w:lvl w:ilvl="4" w:tplc="04090003">
       <w:start w:val="1"/>
       <w:numFmt w:val="bullet"/>
       <w:lvlText w:val="o"/>
@@ -2916,6 +3295,18 @@
       <w:u w:val="single"/>
     </w:rPr>
   </w:style>
+  <w:style w:type="character" w:styleId="UnresolvedMention">
+    <w:name w:val="Unresolved Mention"/>
+    <w:basedOn w:val="DefaultParagraphFont"/>
+    <w:uiPriority w:val="99"/>
+    <w:semiHidden/>
+    <w:unhideWhenUsed/>
+    <w:rsid w:val="00E06135"/>
+    <w:rPr>
+      <w:color w:val="605E5C"/>
+      <w:shd w:val="clear" w:color="auto" w:fill="E1DFDD"/>
+    </w:rPr>
+  </w:style>
 </w:styles>
 </file>
 

</xml_diff>